<commit_message>
should be 161 final
</commit_message>
<xml_diff>
--- a/uWaterloo work/SYDE 161/Design loop feedback.docx
+++ b/uWaterloo work/SYDE 161/Design loop feedback.docx
@@ -36,26 +36,13 @@
     <w:p>
       <w:r>
         <w:tab/>
-        <w:t xml:space="preserve">The design intends to dig a row and then pick up the potato being exposed to the air under the </w:t>
-      </w:r>
-      <w:proofErr w:type="spellStart"/>
-      <w:r>
-        <w:t>TsTsians</w:t>
-      </w:r>
-      <w:proofErr w:type="spellEnd"/>
+        <w:t>The design intends to dig a row and then pick up the potato being exposed to the air under the TsTsians</w:t>
+      </w:r>
       <w:r>
         <w:t>’</w:t>
       </w:r>
       <w:r>
-        <w:t xml:space="preserve"> physical constraint. During the group discussion, three steps are established to achieve the goal. First, a retractable mechanism is needed to create a strong force to penetrate the soil. Second, </w:t>
-      </w:r>
-      <w:proofErr w:type="spellStart"/>
-      <w:r>
-        <w:t>TsTsians</w:t>
-      </w:r>
-      <w:proofErr w:type="spellEnd"/>
-      <w:r>
-        <w:t xml:space="preserve"> need to apply a pulling force to move the tool toward themselves. In the end, the retractable mechanism should be able to collect the potato in the shovel into a bag. </w:t>
+        <w:t xml:space="preserve"> physical constraint. During the group discussion, three steps are established to achieve the goal. First, a retractable mechanism is needed to create a strong force to penetrate the soil. Second, TsTsians need to apply a pulling force to move the tool toward themselves. In the end, the retractable mechanism should be able to collect the potato in the shovel into a bag. </w:t>
       </w:r>
     </w:p>
     <w:p>
@@ -70,7 +57,13 @@
         <w:t xml:space="preserve">, our group decided to use a retractable umbrella instead of designing and manufacturing </w:t>
       </w:r>
       <w:r>
-        <w:t>a part that</w:t>
+        <w:t>a</w:t>
+      </w:r>
+      <w:r>
+        <w:t xml:space="preserve"> moving</w:t>
+      </w:r>
+      <w:r>
+        <w:t xml:space="preserve"> part that</w:t>
       </w:r>
       <w:r>
         <w:t xml:space="preserve"> </w:t>
@@ -79,7 +72,13 @@
         <w:t>links</w:t>
       </w:r>
       <w:r>
-        <w:t xml:space="preserve"> the shovel and the chassis. The testing data had shown that the force required to retract the umbrella increased significantly after two hours of testing in the Idea Clinic soil pit. The unusual data made our group perform root-cause analysis on the prototype. After disassembling the mechanical structure and inspecting each component, our group discover that the retractable component had bent significantly.  Therefore, during the analysis meeting, our group concluded that the bent is caused by the firm collision </w:t>
+        <w:t xml:space="preserve"> the shovel and the chassis. The testing data had shown that the force required to retract the umbrella increased significantly after two hours of testing in the Idea Clinic soil pit. The unusual data made our group perform root-cause analysis on the prototype. After disassembling the mechanical structure and inspecting each component, our group discover that the retractable component had bent significantly.  Therefore, during the analysis meeting, our group concluded that the bent is caused by the </w:t>
+      </w:r>
+      <w:r>
+        <w:t>continuous</w:t>
+      </w:r>
+      <w:r>
+        <w:t xml:space="preserve"> collision </w:t>
       </w:r>
       <w:r>
         <w:t>between</w:t>
@@ -103,6 +102,9 @@
         <w:t xml:space="preserve"> while the force is being transferred to the umbrella</w:t>
       </w:r>
       <w:r>
+        <w:t xml:space="preserve"> and causes the bent</w:t>
+      </w:r>
+      <w:r>
         <w:t>.</w:t>
       </w:r>
       <w:r>
@@ -115,7 +117,7 @@
         <w:t>t</w:t>
       </w:r>
       <w:r>
-        <w:t>he umbrella is not strong enough to support the big shovel chosen</w:t>
+        <w:t>he umbrella is not strong enough to support the big shovel</w:t>
       </w:r>
       <w:r>
         <w:t xml:space="preserve"> and the collision</w:t>
@@ -158,7 +160,7 @@
                     <pic:cNvPicPr/>
                   </pic:nvPicPr>
                   <pic:blipFill>
-                    <a:blip r:embed="rId7" cstate="print">
+                    <a:blip r:embed="rId8" cstate="print">
                       <a:extLst>
                         <a:ext uri="{28A0092B-C50C-407E-A947-70E740481C1C}">
                           <a14:useLocalDpi xmlns:a14="http://schemas.microsoft.com/office/drawing/2010/main" val="0"/>
@@ -241,7 +243,13 @@
         <w:t xml:space="preserve">. </w:t>
       </w:r>
       <w:r>
-        <w:t>The umbrella retractable components are bent significantly.</w:t>
+        <w:t xml:space="preserve">The umbrella retractable components are bent </w:t>
+      </w:r>
+      <w:r>
+        <w:t>significantly, and the metal is compressed due to the bent</w:t>
+      </w:r>
+      <w:r>
+        <w:t>.</w:t>
       </w:r>
     </w:p>
     <w:p/>
@@ -373,16 +381,6 @@
         <w:t>Using a motor to reduce the amount of force required to retract.</w:t>
       </w:r>
     </w:p>
-    <w:p/>
-    <w:p>
-      <w:pPr>
-        <w:rPr>
-          <w:rFonts w:ascii="Times New Roman" w:hAnsi="Times New Roman" w:cs="Times New Roman"/>
-          <w:b/>
-          <w:bCs/>
-        </w:rPr>
-      </w:pPr>
-    </w:p>
     <w:p>
       <w:pPr>
         <w:spacing w:line="360" w:lineRule="auto"/>
@@ -399,6 +397,7 @@
           <w:b/>
           <w:bCs/>
         </w:rPr>
+        <w:lastRenderedPageBreak/>
         <w:t>Technical Engineering contribution</w:t>
       </w:r>
     </w:p>
@@ -437,23 +436,7 @@
           <w:rFonts w:ascii="Times New Roman" w:hAnsi="Times New Roman" w:cs="Times New Roman"/>
           <w:lang w:val="en-US"/>
         </w:rPr>
-        <w:t xml:space="preserve">Engineering is a discipline that requires qualified engineers to apply their knowledge to real-world applications. </w:t>
-      </w:r>
-      <w:proofErr w:type="gramStart"/>
-      <w:r>
-        <w:rPr>
-          <w:rFonts w:ascii="Times New Roman" w:hAnsi="Times New Roman" w:cs="Times New Roman"/>
-          <w:lang w:val="en-US"/>
-        </w:rPr>
-        <w:t>Similar to</w:t>
-      </w:r>
-      <w:proofErr w:type="gramEnd"/>
-      <w:r>
-        <w:rPr>
-          <w:rFonts w:ascii="Times New Roman" w:hAnsi="Times New Roman" w:cs="Times New Roman"/>
-          <w:lang w:val="en-US"/>
-        </w:rPr>
-        <w:t xml:space="preserve"> scientists, engineers are also willing to obtain new knowledge. Engineers and scientists both understand and believe that everything can be improved.[1] In contrast, instead of having theories nicely laid on paper, engineers focus more on bringing thought</w:t>
+        <w:t>Engineering is a discipline that requires qualified engineers to apply their knowledge to real-world applications. Similar to scientists, engineers are also willing to obtain new knowledge. Engineers and scientists both understand and believe that everything can be improved.[1] In contrast, instead of having theories nicely laid on paper, engineers focus more on bringing thought</w:t>
       </w:r>
       <w:r>
         <w:rPr>
@@ -467,23 +450,7 @@
           <w:rFonts w:ascii="Times New Roman" w:hAnsi="Times New Roman" w:cs="Times New Roman"/>
           <w:lang w:val="en-US"/>
         </w:rPr>
-        <w:t xml:space="preserve"> into real life.  </w:t>
-      </w:r>
-      <w:proofErr w:type="gramStart"/>
-      <w:r>
-        <w:rPr>
-          <w:rFonts w:ascii="Times New Roman" w:hAnsi="Times New Roman" w:cs="Times New Roman"/>
-          <w:lang w:val="en-US"/>
-        </w:rPr>
-        <w:t>As system design engineers, innovative thinking</w:t>
-      </w:r>
-      <w:proofErr w:type="gramEnd"/>
-      <w:r>
-        <w:rPr>
-          <w:rFonts w:ascii="Times New Roman" w:hAnsi="Times New Roman" w:cs="Times New Roman"/>
-          <w:lang w:val="en-US"/>
-        </w:rPr>
-        <w:t xml:space="preserve"> is applied to the design processes to create unique and vivid solutions to real-world problems. </w:t>
+        <w:t xml:space="preserve"> into real life.  As system design engineers, innovative thinking is applied to the design processes to create unique and vivid solutions to real-world problems. </w:t>
       </w:r>
       <w:r>
         <w:rPr>
@@ -581,6 +548,13 @@
           <w:rFonts w:ascii="Times New Roman" w:hAnsi="Times New Roman" w:cs="Times New Roman"/>
           <w:lang w:val="en-US"/>
         </w:rPr>
+        <w:t xml:space="preserve"> and accidents</w:t>
+      </w:r>
+      <w:r>
+        <w:rPr>
+          <w:rFonts w:ascii="Times New Roman" w:hAnsi="Times New Roman" w:cs="Times New Roman"/>
+          <w:lang w:val="en-US"/>
+        </w:rPr>
         <w:t>.</w:t>
       </w:r>
       <w:r>
@@ -726,7 +700,7 @@
           <w:rFonts w:ascii="Times New Roman" w:hAnsi="Times New Roman" w:cs="Times New Roman"/>
         </w:rPr>
         <w:tab/>
-        <w:t>My personal contribution to the group is the chassis and part of the digging mechanism. As mentioned in the first section, the design intention is to create a machine that can dig a row in the field and then harvest the potato. Therefore, th</w:t>
+        <w:t>My contribution to the group is the chassis and part of the digging mechanism. As mentioned in the first section, the design intention is to create a machine that can dig a row in the field and then harvest the potato. Therefore, th</w:t>
       </w:r>
       <w:r>
         <w:rPr>
@@ -750,21 +724,7 @@
         <w:rPr>
           <w:rFonts w:ascii="Times New Roman" w:hAnsi="Times New Roman" w:cs="Times New Roman"/>
         </w:rPr>
-        <w:t xml:space="preserve">design to include moving parts that can reduce the force </w:t>
-      </w:r>
-      <w:proofErr w:type="spellStart"/>
-      <w:r>
-        <w:rPr>
-          <w:rFonts w:ascii="Times New Roman" w:hAnsi="Times New Roman" w:cs="Times New Roman"/>
-        </w:rPr>
-        <w:t>TsTsians</w:t>
-      </w:r>
-      <w:proofErr w:type="spellEnd"/>
-      <w:r>
-        <w:rPr>
-          <w:rFonts w:ascii="Times New Roman" w:hAnsi="Times New Roman" w:cs="Times New Roman"/>
-        </w:rPr>
-        <w:t xml:space="preserve"> required to drag the whole machine</w:t>
+        <w:t>design to include moving parts that can reduce the force TsTsians required to drag the whole machine</w:t>
       </w:r>
       <w:r>
         <w:rPr>
@@ -782,7 +742,43 @@
         <w:rPr>
           <w:rFonts w:ascii="Times New Roman" w:hAnsi="Times New Roman" w:cs="Times New Roman"/>
         </w:rPr>
-        <w:t xml:space="preserve">Undergraduates are not real engineers; as a result, the design I proposed is based on other successful products in the market. Undergraduates need to learn from others' designs and add new implementations that can help to solve the current issue.  The </w:t>
+        <w:t xml:space="preserve">Undergraduates are not real engineers; as a result, the design I proposed is based on other successful products in the market. </w:t>
+      </w:r>
+      <w:r>
+        <w:rPr>
+          <w:rFonts w:ascii="Times New Roman" w:hAnsi="Times New Roman" w:cs="Times New Roman"/>
+        </w:rPr>
+        <w:t>The product</w:t>
+      </w:r>
+      <w:r>
+        <w:rPr>
+          <w:rFonts w:ascii="Times New Roman" w:hAnsi="Times New Roman" w:cs="Times New Roman"/>
+        </w:rPr>
+        <w:t xml:space="preserve"> learn</w:t>
+      </w:r>
+      <w:r>
+        <w:rPr>
+          <w:rFonts w:ascii="Times New Roman" w:hAnsi="Times New Roman" w:cs="Times New Roman"/>
+        </w:rPr>
+        <w:t>ed</w:t>
+      </w:r>
+      <w:r>
+        <w:rPr>
+          <w:rFonts w:ascii="Times New Roman" w:hAnsi="Times New Roman" w:cs="Times New Roman"/>
+        </w:rPr>
+        <w:t xml:space="preserve"> from others' designs and </w:t>
+      </w:r>
+      <w:r>
+        <w:rPr>
+          <w:rFonts w:ascii="Times New Roman" w:hAnsi="Times New Roman" w:cs="Times New Roman"/>
+        </w:rPr>
+        <w:t>added</w:t>
+      </w:r>
+      <w:r>
+        <w:rPr>
+          <w:rFonts w:ascii="Times New Roman" w:hAnsi="Times New Roman" w:cs="Times New Roman"/>
+        </w:rPr>
+        <w:t xml:space="preserve"> new implementations that can help to solve the current issue.  The </w:t>
       </w:r>
       <w:r>
         <w:rPr>
@@ -861,7 +857,7 @@
                     </pic:cNvPicPr>
                   </pic:nvPicPr>
                   <pic:blipFill>
-                    <a:blip r:embed="rId8" cstate="print">
+                    <a:blip r:embed="rId9" cstate="print">
                       <a:extLst>
                         <a:ext uri="{28A0092B-C50C-407E-A947-70E740481C1C}">
                           <a14:useLocalDpi xmlns:a14="http://schemas.microsoft.com/office/drawing/2010/main" val="0"/>
@@ -983,14 +979,7 @@
         <w:rPr>
           <w:rFonts w:ascii="Times New Roman" w:hAnsi="Times New Roman" w:cs="Times New Roman"/>
         </w:rPr>
-        <w:t xml:space="preserve"> </w:t>
-      </w:r>
-      <w:proofErr w:type="gramStart"/>
-      <w:r>
-        <w:rPr>
-          <w:rFonts w:ascii="Times New Roman" w:hAnsi="Times New Roman" w:cs="Times New Roman"/>
-        </w:rPr>
-        <w:t>That is to say</w:t>
+        <w:t xml:space="preserve"> That is to say</w:t>
       </w:r>
       <w:r>
         <w:rPr>
@@ -998,7 +987,6 @@
         </w:rPr>
         <w:t>, it</w:t>
       </w:r>
-      <w:proofErr w:type="gramEnd"/>
       <w:r>
         <w:rPr>
           <w:rFonts w:ascii="Times New Roman" w:hAnsi="Times New Roman" w:cs="Times New Roman"/>
@@ -1057,7 +1045,7 @@
                     </pic:cNvPicPr>
                   </pic:nvPicPr>
                   <pic:blipFill>
-                    <a:blip r:embed="rId9" cstate="print">
+                    <a:blip r:embed="rId10" cstate="print">
                       <a:extLst>
                         <a:ext uri="{28A0092B-C50C-407E-A947-70E740481C1C}">
                           <a14:useLocalDpi xmlns:a14="http://schemas.microsoft.com/office/drawing/2010/main" val="0"/>
@@ -1144,21 +1132,7 @@
         <w:rPr>
           <w:rFonts w:ascii="Times New Roman" w:hAnsi="Times New Roman" w:cs="Times New Roman"/>
         </w:rPr>
-        <w:t xml:space="preserve"> the ability to move in the y-direction while still being able to move in the x-direction. The new chassis </w:t>
-      </w:r>
-      <w:proofErr w:type="gramStart"/>
-      <w:r>
-        <w:rPr>
-          <w:rFonts w:ascii="Times New Roman" w:hAnsi="Times New Roman" w:cs="Times New Roman"/>
-        </w:rPr>
-        <w:t>is able to</w:t>
-      </w:r>
-      <w:proofErr w:type="gramEnd"/>
-      <w:r>
-        <w:rPr>
-          <w:rFonts w:ascii="Times New Roman" w:hAnsi="Times New Roman" w:cs="Times New Roman"/>
-        </w:rPr>
-        <w:t xml:space="preserve"> move in both the x and y direction with only the pulling force</w:t>
+        <w:t xml:space="preserve"> the ability to move in the y-direction while still being able to move in the x-direction. The new chassis is able to move in both the x and y direction with only the pulling force</w:t>
       </w:r>
       <w:r>
         <w:rPr>
@@ -1188,21 +1162,7 @@
         <w:rPr>
           <w:rFonts w:ascii="Times New Roman" w:hAnsi="Times New Roman" w:cs="Times New Roman"/>
         </w:rPr>
-        <w:t xml:space="preserve">-meter handlers are provided to help </w:t>
-      </w:r>
-      <w:proofErr w:type="spellStart"/>
-      <w:r>
-        <w:rPr>
-          <w:rFonts w:ascii="Times New Roman" w:hAnsi="Times New Roman" w:cs="Times New Roman"/>
-        </w:rPr>
-        <w:t>TsTsians</w:t>
-      </w:r>
-      <w:proofErr w:type="spellEnd"/>
-      <w:r>
-        <w:rPr>
-          <w:rFonts w:ascii="Times New Roman" w:hAnsi="Times New Roman" w:cs="Times New Roman"/>
-        </w:rPr>
-        <w:t xml:space="preserve"> to apply the pulling force onto the chassis.</w:t>
+        <w:t>-meter handlers are provided to help TsTsians to apply the pulling force onto the chassis.</w:t>
       </w:r>
     </w:p>
     <w:p>
@@ -1237,7 +1197,7 @@
                     <pic:cNvPicPr/>
                   </pic:nvPicPr>
                   <pic:blipFill>
-                    <a:blip r:embed="rId10" cstate="print">
+                    <a:blip r:embed="rId11" cstate="print">
                       <a:extLst>
                         <a:ext uri="{28A0092B-C50C-407E-A947-70E740481C1C}">
                           <a14:useLocalDpi xmlns:a14="http://schemas.microsoft.com/office/drawing/2010/main" val="0"/>
@@ -1330,7 +1290,7 @@
       <w:r>
         <w:t xml:space="preserve"> Dr. Matt Borland, “What is system design engineering”. SYDE 161. </w:t>
       </w:r>
-      <w:hyperlink r:id="rId11" w:history="1">
+      <w:hyperlink r:id="rId12" w:history="1">
         <w:r>
           <w:rPr>
             <w:rStyle w:val="Hyperlink"/>
@@ -1399,41 +1359,190 @@
           <w:i/>
           <w:iCs/>
         </w:rPr>
-        <w:t xml:space="preserve">Figure [1] </w:t>
+        <w:t>Figure [1] Configurable - IG52-DB4-E, 4WD All Terrain Heavy Duty Enclosed Robot Platform</w:t>
+      </w:r>
+      <w:r>
+        <w:t xml:space="preserve">. [Online]. Available: https://www.superdroidrobots.com/store/robotic-kits-platforms/wheeled-robots/product=2386. [Accessed: 06-Dec-2022]. </w:t>
+      </w:r>
+    </w:p>
+    <w:p>
+      <w:pPr>
+        <w:pStyle w:val="NormalWeb"/>
+        <w:ind w:left="567" w:hanging="567"/>
+      </w:pPr>
+      <w:r>
+        <w:t xml:space="preserve">Figure [2] “Omni-directional wheels,” </w:t>
       </w:r>
       <w:r>
         <w:rPr>
           <w:i/>
           <w:iCs/>
         </w:rPr>
-        <w:t>Configurable - IG52-DB4-E, 4WD All Terrain Heavy Duty Enclosed Robot Platform</w:t>
-      </w:r>
-      <w:r>
-        <w:t xml:space="preserve">. [Online]. Available: https://www.superdroidrobots.com/store/robotic-kits-platforms/wheeled-robots/product=2386. [Accessed: 06-Dec-2022]. </w:t>
-      </w:r>
-    </w:p>
-    <w:p>
-      <w:pPr>
-        <w:pStyle w:val="NormalWeb"/>
-        <w:ind w:left="567" w:hanging="567"/>
-      </w:pPr>
-      <w:r>
-        <w:t xml:space="preserve">Figure [2] </w:t>
-      </w:r>
-      <w:r>
-        <w:t xml:space="preserve">“Omni-directional wheels,” </w:t>
-      </w:r>
-      <w:r>
-        <w:rPr>
-          <w:i/>
-          <w:iCs/>
-        </w:rPr>
         <w:t>VEX Robotics</w:t>
       </w:r>
       <w:r>
         <w:t xml:space="preserve">. [Online]. Available: https://www.vexrobotics.com/omni-wheels.html?___store=vexroboticsca&amp;___from_store=vexrobotics. [Accessed: 06-Dec-2022]. </w:t>
       </w:r>
     </w:p>
+    <w:p>
+      <w:pPr>
+        <w:spacing w:line="360" w:lineRule="auto"/>
+        <w:jc w:val="center"/>
+      </w:pPr>
+    </w:p>
+    <w:p>
+      <w:pPr>
+        <w:spacing w:line="360" w:lineRule="auto"/>
+        <w:jc w:val="center"/>
+      </w:pPr>
+    </w:p>
+    <w:tbl>
+      <w:tblPr>
+        <w:tblStyle w:val="TableGrid"/>
+        <w:tblW w:w="0" w:type="auto"/>
+        <w:tblLook w:val="04A0" w:firstRow="1" w:lastRow="0" w:firstColumn="1" w:lastColumn="0" w:noHBand="0" w:noVBand="1"/>
+      </w:tblPr>
+      <w:tblGrid>
+        <w:gridCol w:w="3116"/>
+        <w:gridCol w:w="3117"/>
+        <w:gridCol w:w="3117"/>
+      </w:tblGrid>
+      <w:tr>
+        <w:tc>
+          <w:tcPr>
+            <w:tcW w:w="3116" w:type="dxa"/>
+          </w:tcPr>
+          <w:p>
+            <w:pPr>
+              <w:spacing w:line="360" w:lineRule="auto"/>
+              <w:jc w:val="center"/>
+            </w:pPr>
+            <w:r>
+              <w:t>Testing subject</w:t>
+            </w:r>
+          </w:p>
+        </w:tc>
+        <w:tc>
+          <w:tcPr>
+            <w:tcW w:w="3117" w:type="dxa"/>
+          </w:tcPr>
+          <w:p>
+            <w:pPr>
+              <w:spacing w:line="360" w:lineRule="auto"/>
+              <w:jc w:val="center"/>
+            </w:pPr>
+            <w:r>
+              <w:t>The first test</w:t>
+            </w:r>
+          </w:p>
+        </w:tc>
+        <w:tc>
+          <w:tcPr>
+            <w:tcW w:w="3117" w:type="dxa"/>
+          </w:tcPr>
+          <w:p>
+            <w:pPr>
+              <w:spacing w:line="360" w:lineRule="auto"/>
+              <w:jc w:val="center"/>
+            </w:pPr>
+            <w:r>
+              <w:t>The end test</w:t>
+            </w:r>
+          </w:p>
+        </w:tc>
+      </w:tr>
+      <w:tr>
+        <w:tc>
+          <w:tcPr>
+            <w:tcW w:w="3116" w:type="dxa"/>
+          </w:tcPr>
+          <w:p>
+            <w:pPr>
+              <w:spacing w:line="360" w:lineRule="auto"/>
+              <w:jc w:val="center"/>
+            </w:pPr>
+            <w:r>
+              <w:t>Force required</w:t>
+            </w:r>
+          </w:p>
+        </w:tc>
+        <w:tc>
+          <w:tcPr>
+            <w:tcW w:w="3117" w:type="dxa"/>
+          </w:tcPr>
+          <w:p>
+            <w:pPr>
+              <w:spacing w:line="360" w:lineRule="auto"/>
+              <w:jc w:val="center"/>
+            </w:pPr>
+            <w:r>
+              <w:t>32</w:t>
+            </w:r>
+          </w:p>
+        </w:tc>
+        <w:tc>
+          <w:tcPr>
+            <w:tcW w:w="3117" w:type="dxa"/>
+          </w:tcPr>
+          <w:p>
+            <w:pPr>
+              <w:spacing w:line="360" w:lineRule="auto"/>
+              <w:jc w:val="center"/>
+            </w:pPr>
+            <w:r>
+              <w:t>48</w:t>
+            </w:r>
+          </w:p>
+        </w:tc>
+      </w:tr>
+      <w:tr>
+        <w:tc>
+          <w:tcPr>
+            <w:tcW w:w="3116" w:type="dxa"/>
+          </w:tcPr>
+          <w:p>
+            <w:pPr>
+              <w:spacing w:line="360" w:lineRule="auto"/>
+              <w:jc w:val="center"/>
+            </w:pPr>
+            <w:r>
+              <w:t>Self-weight</w:t>
+            </w:r>
+          </w:p>
+        </w:tc>
+        <w:tc>
+          <w:tcPr>
+            <w:tcW w:w="3117" w:type="dxa"/>
+          </w:tcPr>
+          <w:p>
+            <w:pPr>
+              <w:spacing w:line="360" w:lineRule="auto"/>
+              <w:jc w:val="center"/>
+            </w:pPr>
+            <w:r>
+              <w:t>3.42</w:t>
+            </w:r>
+          </w:p>
+        </w:tc>
+        <w:tc>
+          <w:tcPr>
+            <w:tcW w:w="3117" w:type="dxa"/>
+          </w:tcPr>
+          <w:p>
+            <w:pPr>
+              <w:spacing w:line="360" w:lineRule="auto"/>
+              <w:jc w:val="center"/>
+            </w:pPr>
+            <w:r>
+              <w:t>4.94</w:t>
+            </w:r>
+            <w:r>
+              <w:t>(stabilize the design)</w:t>
+            </w:r>
+          </w:p>
+        </w:tc>
+      </w:tr>
+    </w:tbl>
     <w:p>
       <w:pPr>
         <w:spacing w:line="360" w:lineRule="auto"/>
@@ -2237,6 +2346,22 @@
       <w:rFonts w:ascii="Times New Roman" w:eastAsia="Times New Roman" w:hAnsi="Times New Roman" w:cs="Times New Roman"/>
     </w:rPr>
   </w:style>
+  <w:style w:type="table" w:styleId="TableGrid">
+    <w:name w:val="Table Grid"/>
+    <w:basedOn w:val="TableNormal"/>
+    <w:uiPriority w:val="39"/>
+    <w:rsid w:val="005E4649"/>
+    <w:tblPr>
+      <w:tblBorders>
+        <w:top w:val="single" w:sz="4" w:space="0" w:color="auto"/>
+        <w:left w:val="single" w:sz="4" w:space="0" w:color="auto"/>
+        <w:bottom w:val="single" w:sz="4" w:space="0" w:color="auto"/>
+        <w:right w:val="single" w:sz="4" w:space="0" w:color="auto"/>
+        <w:insideH w:val="single" w:sz="4" w:space="0" w:color="auto"/>
+        <w:insideV w:val="single" w:sz="4" w:space="0" w:color="auto"/>
+      </w:tblBorders>
+    </w:tblPr>
+  </w:style>
 </w:styles>
 </file>
 
@@ -2533,4 +2658,16 @@
     </a:ext>
   </a:extLst>
 </a:theme>
+</file>
+
+<file path=customXml/item1.xml><?xml version="1.0" encoding="utf-8"?>
+<b:Sources xmlns:b="http://schemas.openxmlformats.org/officeDocument/2006/bibliography" xmlns="http://schemas.openxmlformats.org/officeDocument/2006/bibliography" SelectedStyle="\APASixthEditionOfficeOnline.xsl" StyleName="APA" Version="6"/>
+</file>
+
+<file path=customXml/itemProps1.xml><?xml version="1.0" encoding="utf-8"?>
+<ds:datastoreItem xmlns:ds="http://schemas.openxmlformats.org/officeDocument/2006/customXml" ds:itemID="{C81A31C8-7B4A-46E7-9BB8-BD6F92D98DC7}">
+  <ds:schemaRefs>
+    <ds:schemaRef ds:uri="http://schemas.openxmlformats.org/officeDocument/2006/bibliography"/>
+  </ds:schemaRefs>
+</ds:datastoreItem>
 </file>
</xml_diff>